<commit_message>
fix: Arrregla fecha report st3 pre entrega
</commit_message>
<xml_diff>
--- a/reports/C2/Student #3/Testing report-Student-3.docx
+++ b/reports/C2/Student #3/Testing report-Student-3.docx
@@ -85,7 +85,19 @@
         <w:rPr>
           <w:rFonts w:ascii="Times New Roman" w:hAnsi="Times New Roman" w:cs="Times New Roman"/>
         </w:rPr>
-        <w:t>/05/2025</w:t>
+        <w:t>/0</w:t>
+      </w:r>
+      <w:r>
+        <w:rPr>
+          <w:rFonts w:ascii="Times New Roman" w:hAnsi="Times New Roman" w:cs="Times New Roman"/>
+        </w:rPr>
+        <w:t>6</w:t>
+      </w:r>
+      <w:r>
+        <w:rPr>
+          <w:rFonts w:ascii="Times New Roman" w:hAnsi="Times New Roman" w:cs="Times New Roman"/>
+        </w:rPr>
+        <w:t>/2025</w:t>
       </w:r>
     </w:p>
     <w:p>
@@ -3023,6 +3035,7 @@
       <w:r>
         <w:rPr>
           <w:rFonts w:ascii="Times New Roman" w:hAnsi="Times New Roman" w:cs="Times New Roman"/>
+          <w:noProof/>
         </w:rPr>
         <w:drawing>
           <wp:inline distT="0" distB="0" distL="0" distR="0" wp14:anchorId="41029BE6" wp14:editId="1CF5F975">
@@ -4095,6 +4108,7 @@
   <w:style w:type="character" w:default="1" w:styleId="DefaultParagraphFont">
     <w:name w:val="Default Paragraph Font"/>
     <w:uiPriority w:val="1"/>
+    <w:semiHidden/>
     <w:unhideWhenUsed/>
   </w:style>
   <w:style w:type="table" w:default="1" w:styleId="TableNormal">

</xml_diff>